<commit_message>
Auto-committed on 2023/03/30 週四 11:37:00.37
</commit_message>
<xml_diff>
--- a/Program/Other/URS_mod/LM015-信用曝險分佈報表v2.0.docx
+++ b/Program/Other/URS_mod/LM015-信用曝險分佈報表v2.0.docx
@@ -1683,6 +1683,7 @@
         <w:rPr>
           <w:rFonts w:ascii="標楷體" w:hAnsi="標楷體" w:hint="eastAsia"/>
         </w:rPr>
+        <w:lastRenderedPageBreak/>
         <w:t>每月放款餘額檔</w:t>
       </w:r>
       <w:r>
@@ -1852,14 +1853,7 @@
         <w:rPr>
           <w:rFonts w:ascii="標楷體" w:hAnsi="標楷體" w:hint="eastAsia"/>
         </w:rPr>
-        <w:t>則以放款餘額</w:t>
-      </w:r>
-      <w:r>
-        <w:rPr>
-          <w:rFonts w:ascii="標楷體" w:hAnsi="標楷體" w:hint="eastAsia"/>
-        </w:rPr>
-        <w:lastRenderedPageBreak/>
-        <w:t>(</w:t>
+        <w:t>則以放款餘額(</w:t>
       </w:r>
       <w:r>
         <w:rPr>
@@ -1927,7 +1921,7 @@
         </w:numPr>
         <w:ind w:left="1572"/>
         <w:rPr>
-          <w:rFonts w:ascii="標楷體" w:hAnsi="標楷體" w:hint="eastAsia"/>
+          <w:rFonts w:ascii="標楷體" w:hAnsi="標楷體"/>
         </w:rPr>
       </w:pPr>
     </w:p>
@@ -2024,7 +2018,7 @@
           <v:shape id="_x0000_i1025" type="#_x0000_t75" style="width:76pt;height:51.5pt" o:ole="">
             <v:imagedata r:id="rId9" o:title=""/>
           </v:shape>
-          <o:OLEObject Type="Embed" ProgID="Acrobat.Document.DC" ShapeID="_x0000_i1025" DrawAspect="Icon" ObjectID="_1741604691" r:id="rId10"/>
+          <o:OLEObject Type="Embed" ProgID="Acrobat.Document.DC" ShapeID="_x0000_i1025" DrawAspect="Icon" ObjectID="_1741618656" r:id="rId10"/>
         </w:object>
       </w:r>
     </w:p>
@@ -2094,7 +2088,6 @@
       <w:pPr>
         <w:pStyle w:val="3TEXT"/>
         <w:rPr>
-          <w:rFonts w:hint="eastAsia"/>
           <w:sz w:val="24"/>
         </w:rPr>
       </w:pPr>
@@ -2502,6 +2495,7 @@
               <w:rPr>
                 <w:rFonts w:ascii="標楷體" w:hAnsi="標楷體" w:hint="eastAsia"/>
               </w:rPr>
+              <w:lastRenderedPageBreak/>
               <w:t>機密等級</w:t>
             </w:r>
           </w:p>
@@ -2781,7 +2775,6 @@
               <w:rPr>
                 <w:rFonts w:ascii="標楷體" w:hAnsi="標楷體" w:hint="eastAsia"/>
               </w:rPr>
-              <w:lastRenderedPageBreak/>
               <w:t>頁次</w:t>
             </w:r>
           </w:p>
@@ -3051,7 +3044,7 @@
           <w:p>
             <w:pPr>
               <w:rPr>
-                <w:rFonts w:ascii="標楷體" w:hAnsi="標楷體" w:hint="eastAsia"/>
+                <w:rFonts w:ascii="標楷體" w:hAnsi="標楷體"/>
               </w:rPr>
             </w:pPr>
             <w:r>
@@ -3553,7 +3546,21 @@
               <w:rPr>
                 <w:rFonts w:ascii="標楷體" w:hAnsi="標楷體"/>
               </w:rPr>
-              <w:t xml:space="preserve">            , ROUND(NVL(MBV."BookValue",M."LoanBalance")) AS "LoanBal"</w:t>
+              <w:t xml:space="preserve">            , </w:t>
+            </w:r>
+            <w:r>
+              <w:rPr>
+                <w:rFonts w:ascii="標楷體" w:hAnsi="標楷體"/>
+              </w:rPr>
+              <w:t>NVL(MBV."BookValue",M."LoanBalance")</w:t>
+            </w:r>
+            <w:bookmarkStart w:id="3" w:name="_GoBack"/>
+            <w:bookmarkEnd w:id="3"/>
+            <w:r>
+              <w:rPr>
+                <w:rFonts w:ascii="標楷體" w:hAnsi="標楷體"/>
+              </w:rPr>
+              <w:t xml:space="preserve"> AS "LoanBal"</w:t>
             </w:r>
           </w:p>
           <w:p>
@@ -4406,16 +4413,13 @@
     <w:p>
       <w:pPr>
         <w:pStyle w:val="3TEXT"/>
-        <w:rPr>
-          <w:rFonts w:hint="eastAsia"/>
-        </w:rPr>
       </w:pPr>
       <w:r>
         <w:object w:dxaOrig="1508" w:dyaOrig="1021" w14:anchorId="3D94E86D">
           <v:shape id="_x0000_i1026" type="#_x0000_t75" style="width:75.5pt;height:51pt" o:ole="">
             <v:imagedata r:id="rId11" o:title=""/>
           </v:shape>
-          <o:OLEObject Type="Embed" ProgID="Acrobat.Document.DC" ShapeID="_x0000_i1026" DrawAspect="Icon" ObjectID="_1741604692" r:id="rId12"/>
+          <o:OLEObject Type="Embed" ProgID="Acrobat.Document.DC" ShapeID="_x0000_i1026" DrawAspect="Icon" ObjectID="_1741618657" r:id="rId12"/>
         </w:object>
       </w:r>
       <w:r>
@@ -4436,8 +4440,6 @@
         </w:rPr>
         <w:t>餘額</w:t>
       </w:r>
-      <w:bookmarkStart w:id="3" w:name="_GoBack"/>
-      <w:bookmarkEnd w:id="3"/>
       <w:r>
         <w:rPr>
           <w:rFonts w:hint="eastAsia"/>
@@ -4658,7 +4660,7 @@
               <w:rStyle w:val="aa"/>
               <w:noProof/>
             </w:rPr>
-            <w:t>4</w:t>
+            <w:t>3</w:t>
           </w:r>
           <w:r>
             <w:rPr>
@@ -8543,7 +8545,7 @@
 </file>
 
 <file path=customXml/itemProps1.xml><?xml version="1.0" encoding="utf-8"?>
-<ds:datastoreItem xmlns:ds="http://schemas.openxmlformats.org/officeDocument/2006/customXml" ds:itemID="{B14B09B3-37CA-48DD-9CE1-5769E1F041DE}">
+<ds:datastoreItem xmlns:ds="http://schemas.openxmlformats.org/officeDocument/2006/customXml" ds:itemID="{12C08231-3BF7-41AF-AC0C-E9A74B8A2946}">
   <ds:schemaRefs>
     <ds:schemaRef ds:uri="http://schemas.openxmlformats.org/officeDocument/2006/bibliography"/>
   </ds:schemaRefs>

</xml_diff>